<commit_message>
COMP 352 A3 question 2 & 3
</commit_message>
<xml_diff>
--- a/COMP-352/Solution for Assignment 3.docx
+++ b/COMP-352/Solution for Assignment 3.docx
@@ -541,14 +541,264 @@
     </w:p>
     <w:p>
       <w:pPr>
+        <w:pStyle w:val="ListParagraph"/>
+        <w:numPr>
+          <w:ilvl w:val="0"/>
+          <w:numId w:val="7"/>
+        </w:numPr>
         <w:spacing w:before="240" w:after="240" w:line="240" w:lineRule="auto"/>
         <w:jc w:val="both"/>
         <w:rPr>
-          <w:rFonts w:asciiTheme="majorBidi" w:eastAsia="Times New Roman" w:hAnsiTheme="majorBidi" w:cstheme="majorBidi"/>
-          <w:sz w:val="24"/>
-          <w:szCs w:val="24"/>
-        </w:rPr>
-      </w:pPr>
+          <w:rFonts w:ascii="Consolas" w:eastAsia="Times New Roman" w:hAnsi="Consolas" w:cstheme="majorBidi"/>
+          <w:sz w:val="24"/>
+          <w:szCs w:val="24"/>
+        </w:rPr>
+      </w:pPr>
+      <w:r>
+        <w:rPr>
+          <w:rFonts w:ascii="Consolas" w:eastAsia="Times New Roman" w:hAnsi="Consolas" w:cstheme="majorBidi"/>
+          <w:sz w:val="24"/>
+          <w:szCs w:val="24"/>
+        </w:rPr>
+        <w:t>[19, 58, null, null, 62, 24, null, null, null, 28, null, 36, null, 47, null, null, null, 17, 37]</w:t>
+      </w:r>
+    </w:p>
+    <w:p>
+      <w:pPr>
+        <w:pStyle w:val="ListParagraph"/>
+        <w:numPr>
+          <w:ilvl w:val="0"/>
+          <w:numId w:val="7"/>
+        </w:numPr>
+        <w:spacing w:before="240" w:after="240" w:line="240" w:lineRule="auto"/>
+        <w:jc w:val="both"/>
+        <w:rPr>
+          <w:rFonts w:asciiTheme="majorBidi" w:eastAsia="Times New Roman" w:hAnsiTheme="majorBidi" w:cstheme="majorBidi"/>
+          <w:sz w:val="24"/>
+          <w:szCs w:val="24"/>
+        </w:rPr>
+      </w:pPr>
+      <w:r>
+        <w:rPr>
+          <w:rFonts w:asciiTheme="majorBidi" w:eastAsia="Times New Roman" w:hAnsiTheme="majorBidi" w:cstheme="majorBidi"/>
+          <w:sz w:val="24"/>
+          <w:szCs w:val="24"/>
+        </w:rPr>
+        <w:t xml:space="preserve">3 </w:t>
+      </w:r>
+    </w:p>
+    <w:p>
+      <w:pPr>
+        <w:pStyle w:val="ListParagraph"/>
+        <w:numPr>
+          <w:ilvl w:val="0"/>
+          <w:numId w:val="7"/>
+        </w:numPr>
+        <w:spacing w:before="240" w:after="240" w:line="240" w:lineRule="auto"/>
+        <w:jc w:val="both"/>
+        <w:rPr>
+          <w:rFonts w:asciiTheme="majorBidi" w:eastAsia="Times New Roman" w:hAnsiTheme="majorBidi" w:cstheme="majorBidi"/>
+          <w:sz w:val="24"/>
+          <w:szCs w:val="24"/>
+        </w:rPr>
+      </w:pPr>
+      <w:r>
+        <w:rPr>
+          <w:rFonts w:asciiTheme="majorBidi" w:eastAsia="Times New Roman" w:hAnsiTheme="majorBidi" w:cstheme="majorBidi"/>
+          <w:sz w:val="24"/>
+          <w:szCs w:val="24"/>
+        </w:rPr>
+        <w:t>6 total collisions</w:t>
+      </w:r>
+    </w:p>
+    <w:p>
+      <w:pPr>
+        <w:pStyle w:val="ListParagraph"/>
+        <w:numPr>
+          <w:ilvl w:val="0"/>
+          <w:numId w:val="7"/>
+        </w:numPr>
+        <w:spacing w:before="240" w:after="240" w:line="240" w:lineRule="auto"/>
+        <w:jc w:val="both"/>
+        <w:rPr>
+          <w:rFonts w:asciiTheme="majorBidi" w:eastAsia="Times New Roman" w:hAnsiTheme="majorBidi" w:cstheme="majorBidi"/>
+          <w:sz w:val="24"/>
+          <w:szCs w:val="24"/>
+        </w:rPr>
+      </w:pPr>
+      <m:oMath>
+        <m:f>
+          <m:fPr>
+            <m:ctrlPr>
+              <w:rPr>
+                <w:rFonts w:ascii="Cambria Math" w:eastAsia="Times New Roman" w:hAnsi="Cambria Math" w:cstheme="majorBidi"/>
+                <w:i/>
+                <w:sz w:val="24"/>
+                <w:szCs w:val="24"/>
+              </w:rPr>
+            </m:ctrlPr>
+          </m:fPr>
+          <m:num>
+            <m:r>
+              <w:rPr>
+                <w:rFonts w:ascii="Cambria Math" w:eastAsia="Times New Roman" w:hAnsi="Cambria Math" w:cstheme="majorBidi"/>
+                <w:sz w:val="24"/>
+                <w:szCs w:val="24"/>
+              </w:rPr>
+              <m:t>9 entries</m:t>
+            </m:r>
+          </m:num>
+          <m:den>
+            <m:r>
+              <w:rPr>
+                <w:rFonts w:ascii="Cambria Math" w:eastAsia="Times New Roman" w:hAnsi="Cambria Math" w:cstheme="majorBidi"/>
+                <w:sz w:val="24"/>
+                <w:szCs w:val="24"/>
+              </w:rPr>
+              <m:t>19 size</m:t>
+            </m:r>
+          </m:den>
+        </m:f>
+        <m:r>
+          <w:rPr>
+            <w:rFonts w:ascii="Cambria Math" w:eastAsia="Times New Roman" w:hAnsi="Cambria Math" w:cstheme="majorBidi"/>
+            <w:sz w:val="24"/>
+            <w:szCs w:val="24"/>
+          </w:rPr>
+          <m:t>=0.47</m:t>
+        </m:r>
+      </m:oMath>
+      <w:r>
+        <w:rPr>
+          <w:rFonts w:asciiTheme="majorBidi" w:eastAsia="Times New Roman" w:hAnsiTheme="majorBidi" w:cstheme="majorBidi"/>
+          <w:sz w:val="24"/>
+          <w:szCs w:val="24"/>
+        </w:rPr>
+        <w:t xml:space="preserve"> is the load factor</w:t>
+      </w:r>
+    </w:p>
+    <w:p>
+      <w:pPr>
+        <w:spacing w:before="240" w:after="240" w:line="240" w:lineRule="auto"/>
+        <w:jc w:val="both"/>
+        <w:rPr>
+          <w:rFonts w:asciiTheme="majorBidi" w:eastAsia="Times New Roman" w:hAnsiTheme="majorBidi" w:cstheme="majorBidi"/>
+          <w:b/>
+          <w:bCs/>
+          <w:sz w:val="24"/>
+          <w:szCs w:val="24"/>
+          <w:u w:val="single"/>
+        </w:rPr>
+      </w:pPr>
+      <w:r>
+        <w:rPr>
+          <w:rFonts w:asciiTheme="majorBidi" w:eastAsia="Times New Roman" w:hAnsiTheme="majorBidi" w:cstheme="majorBidi"/>
+          <w:b/>
+          <w:bCs/>
+          <w:sz w:val="24"/>
+          <w:szCs w:val="24"/>
+          <w:u w:val="single"/>
+        </w:rPr>
+        <w:t>Question 3:</w:t>
+      </w:r>
+    </w:p>
+    <w:p>
+      <w:pPr>
+        <w:pStyle w:val="ListParagraph"/>
+        <w:numPr>
+          <w:ilvl w:val="0"/>
+          <w:numId w:val="8"/>
+        </w:numPr>
+        <w:spacing w:before="240" w:after="240" w:line="240" w:lineRule="auto"/>
+        <w:jc w:val="both"/>
+        <w:rPr>
+          <w:rFonts w:asciiTheme="majorBidi" w:eastAsia="Times New Roman" w:hAnsiTheme="majorBidi" w:cstheme="majorBidi"/>
+          <w:sz w:val="24"/>
+          <w:szCs w:val="24"/>
+        </w:rPr>
+      </w:pPr>
+      <w:r>
+        <w:rPr>
+          <w:rFonts w:asciiTheme="majorBidi" w:eastAsia="Times New Roman" w:hAnsiTheme="majorBidi" w:cstheme="majorBidi"/>
+          <w:sz w:val="24"/>
+          <w:szCs w:val="24"/>
+        </w:rPr>
+        <w:t>[null, 36, 58, null, null, null, null, null, null, 47, null, null, null, null, null, null, null, 17, 37]</w:t>
+      </w:r>
+    </w:p>
+    <w:p>
+      <w:pPr>
+        <w:pStyle w:val="ListParagraph"/>
+        <w:numPr>
+          <w:ilvl w:val="0"/>
+          <w:numId w:val="8"/>
+        </w:numPr>
+        <w:spacing w:before="240" w:after="240" w:line="240" w:lineRule="auto"/>
+        <w:jc w:val="both"/>
+        <w:rPr>
+          <w:rFonts w:asciiTheme="majorBidi" w:eastAsia="Times New Roman" w:hAnsiTheme="majorBidi" w:cstheme="majorBidi"/>
+          <w:sz w:val="24"/>
+          <w:szCs w:val="24"/>
+        </w:rPr>
+      </w:pPr>
+      <w:r>
+        <w:rPr>
+          <w:rFonts w:asciiTheme="majorBidi" w:eastAsia="Times New Roman" w:hAnsiTheme="majorBidi" w:cstheme="majorBidi"/>
+          <w:sz w:val="24"/>
+          <w:szCs w:val="24"/>
+        </w:rPr>
+        <w:t xml:space="preserve">2. </w:t>
+      </w:r>
+      <m:oMath>
+        <m:r>
+          <w:rPr>
+            <w:rFonts w:ascii="Cambria Math" w:eastAsia="Times New Roman" w:hAnsi="Cambria Math" w:cstheme="majorBidi"/>
+            <w:sz w:val="24"/>
+            <w:szCs w:val="24"/>
+          </w:rPr>
+          <m:t>O(</m:t>
+        </m:r>
+        <m:r>
+          <w:rPr>
+            <w:rFonts w:ascii="Cambria Math" w:eastAsia="Times New Roman" w:hAnsi="Cambria Math" w:cstheme="majorBidi"/>
+            <w:sz w:val="24"/>
+            <w:szCs w:val="24"/>
+          </w:rPr>
+          <m:t>n</m:t>
+        </m:r>
+        <m:r>
+          <w:rPr>
+            <w:rFonts w:ascii="Cambria Math" w:eastAsia="Times New Roman" w:hAnsi="Cambria Math" w:cstheme="majorBidi"/>
+            <w:sz w:val="24"/>
+            <w:szCs w:val="24"/>
+          </w:rPr>
+          <m:t>)</m:t>
+        </m:r>
+      </m:oMath>
+    </w:p>
+    <w:p>
+      <w:pPr>
+        <w:pStyle w:val="ListParagraph"/>
+        <w:numPr>
+          <w:ilvl w:val="0"/>
+          <w:numId w:val="8"/>
+        </w:numPr>
+        <w:spacing w:before="240" w:after="240" w:line="240" w:lineRule="auto"/>
+        <w:jc w:val="both"/>
+        <w:rPr>
+          <w:rFonts w:asciiTheme="majorBidi" w:eastAsia="Times New Roman" w:hAnsiTheme="majorBidi" w:cstheme="majorBidi"/>
+          <w:sz w:val="24"/>
+          <w:szCs w:val="24"/>
+        </w:rPr>
+      </w:pPr>
+      <w:r>
+        <w:rPr>
+          <w:rFonts w:asciiTheme="majorBidi" w:eastAsia="Times New Roman" w:hAnsiTheme="majorBidi" w:cstheme="majorBidi"/>
+          <w:sz w:val="24"/>
+          <w:szCs w:val="24"/>
+        </w:rPr>
+        <w:t>3 collisions</w:t>
+      </w:r>
     </w:p>
     <w:sectPr>
       <w:pgSz w:w="12240" w:h="15840"/>
@@ -741,6 +991,184 @@
     </w:lvl>
   </w:abstractNum>
   <w:abstractNum w:abstractNumId="2" w15:restartNumberingAfterBreak="0">
+    <w:nsid w:val="295147D6"/>
+    <w:multiLevelType w:val="hybridMultilevel"/>
+    <w:tmpl w:val="5E4269A0"/>
+    <w:lvl w:ilvl="0" w:tplc="04090017">
+      <w:start w:val="1"/>
+      <w:numFmt w:val="lowerLetter"/>
+      <w:lvlText w:val="%1)"/>
+      <w:lvlJc w:val="left"/>
+      <w:pPr>
+        <w:ind w:left="720" w:hanging="360"/>
+      </w:pPr>
+      <w:rPr>
+        <w:rFonts w:hint="default"/>
+      </w:rPr>
+    </w:lvl>
+    <w:lvl w:ilvl="1" w:tplc="04090019" w:tentative="1">
+      <w:start w:val="1"/>
+      <w:numFmt w:val="lowerLetter"/>
+      <w:lvlText w:val="%2."/>
+      <w:lvlJc w:val="left"/>
+      <w:pPr>
+        <w:ind w:left="1440" w:hanging="360"/>
+      </w:pPr>
+    </w:lvl>
+    <w:lvl w:ilvl="2" w:tplc="0409001B" w:tentative="1">
+      <w:start w:val="1"/>
+      <w:numFmt w:val="lowerRoman"/>
+      <w:lvlText w:val="%3."/>
+      <w:lvlJc w:val="right"/>
+      <w:pPr>
+        <w:ind w:left="2160" w:hanging="180"/>
+      </w:pPr>
+    </w:lvl>
+    <w:lvl w:ilvl="3" w:tplc="0409000F" w:tentative="1">
+      <w:start w:val="1"/>
+      <w:numFmt w:val="decimal"/>
+      <w:lvlText w:val="%4."/>
+      <w:lvlJc w:val="left"/>
+      <w:pPr>
+        <w:ind w:left="2880" w:hanging="360"/>
+      </w:pPr>
+    </w:lvl>
+    <w:lvl w:ilvl="4" w:tplc="04090019" w:tentative="1">
+      <w:start w:val="1"/>
+      <w:numFmt w:val="lowerLetter"/>
+      <w:lvlText w:val="%5."/>
+      <w:lvlJc w:val="left"/>
+      <w:pPr>
+        <w:ind w:left="3600" w:hanging="360"/>
+      </w:pPr>
+    </w:lvl>
+    <w:lvl w:ilvl="5" w:tplc="0409001B" w:tentative="1">
+      <w:start w:val="1"/>
+      <w:numFmt w:val="lowerRoman"/>
+      <w:lvlText w:val="%6."/>
+      <w:lvlJc w:val="right"/>
+      <w:pPr>
+        <w:ind w:left="4320" w:hanging="180"/>
+      </w:pPr>
+    </w:lvl>
+    <w:lvl w:ilvl="6" w:tplc="0409000F" w:tentative="1">
+      <w:start w:val="1"/>
+      <w:numFmt w:val="decimal"/>
+      <w:lvlText w:val="%7."/>
+      <w:lvlJc w:val="left"/>
+      <w:pPr>
+        <w:ind w:left="5040" w:hanging="360"/>
+      </w:pPr>
+    </w:lvl>
+    <w:lvl w:ilvl="7" w:tplc="04090019" w:tentative="1">
+      <w:start w:val="1"/>
+      <w:numFmt w:val="lowerLetter"/>
+      <w:lvlText w:val="%8."/>
+      <w:lvlJc w:val="left"/>
+      <w:pPr>
+        <w:ind w:left="5760" w:hanging="360"/>
+      </w:pPr>
+    </w:lvl>
+    <w:lvl w:ilvl="8" w:tplc="0409001B" w:tentative="1">
+      <w:start w:val="1"/>
+      <w:numFmt w:val="lowerRoman"/>
+      <w:lvlText w:val="%9."/>
+      <w:lvlJc w:val="right"/>
+      <w:pPr>
+        <w:ind w:left="6480" w:hanging="180"/>
+      </w:pPr>
+    </w:lvl>
+  </w:abstractNum>
+  <w:abstractNum w:abstractNumId="3" w15:restartNumberingAfterBreak="0">
+    <w:nsid w:val="36576676"/>
+    <w:multiLevelType w:val="hybridMultilevel"/>
+    <w:tmpl w:val="1BACD90E"/>
+    <w:lvl w:ilvl="0" w:tplc="04090017">
+      <w:start w:val="1"/>
+      <w:numFmt w:val="lowerLetter"/>
+      <w:lvlText w:val="%1)"/>
+      <w:lvlJc w:val="left"/>
+      <w:pPr>
+        <w:ind w:left="720" w:hanging="360"/>
+      </w:pPr>
+      <w:rPr>
+        <w:rFonts w:hint="default"/>
+      </w:rPr>
+    </w:lvl>
+    <w:lvl w:ilvl="1" w:tplc="04090019" w:tentative="1">
+      <w:start w:val="1"/>
+      <w:numFmt w:val="lowerLetter"/>
+      <w:lvlText w:val="%2."/>
+      <w:lvlJc w:val="left"/>
+      <w:pPr>
+        <w:ind w:left="1440" w:hanging="360"/>
+      </w:pPr>
+    </w:lvl>
+    <w:lvl w:ilvl="2" w:tplc="0409001B" w:tentative="1">
+      <w:start w:val="1"/>
+      <w:numFmt w:val="lowerRoman"/>
+      <w:lvlText w:val="%3."/>
+      <w:lvlJc w:val="right"/>
+      <w:pPr>
+        <w:ind w:left="2160" w:hanging="180"/>
+      </w:pPr>
+    </w:lvl>
+    <w:lvl w:ilvl="3" w:tplc="0409000F" w:tentative="1">
+      <w:start w:val="1"/>
+      <w:numFmt w:val="decimal"/>
+      <w:lvlText w:val="%4."/>
+      <w:lvlJc w:val="left"/>
+      <w:pPr>
+        <w:ind w:left="2880" w:hanging="360"/>
+      </w:pPr>
+    </w:lvl>
+    <w:lvl w:ilvl="4" w:tplc="04090019" w:tentative="1">
+      <w:start w:val="1"/>
+      <w:numFmt w:val="lowerLetter"/>
+      <w:lvlText w:val="%5."/>
+      <w:lvlJc w:val="left"/>
+      <w:pPr>
+        <w:ind w:left="3600" w:hanging="360"/>
+      </w:pPr>
+    </w:lvl>
+    <w:lvl w:ilvl="5" w:tplc="0409001B" w:tentative="1">
+      <w:start w:val="1"/>
+      <w:numFmt w:val="lowerRoman"/>
+      <w:lvlText w:val="%6."/>
+      <w:lvlJc w:val="right"/>
+      <w:pPr>
+        <w:ind w:left="4320" w:hanging="180"/>
+      </w:pPr>
+    </w:lvl>
+    <w:lvl w:ilvl="6" w:tplc="0409000F" w:tentative="1">
+      <w:start w:val="1"/>
+      <w:numFmt w:val="decimal"/>
+      <w:lvlText w:val="%7."/>
+      <w:lvlJc w:val="left"/>
+      <w:pPr>
+        <w:ind w:left="5040" w:hanging="360"/>
+      </w:pPr>
+    </w:lvl>
+    <w:lvl w:ilvl="7" w:tplc="04090019" w:tentative="1">
+      <w:start w:val="1"/>
+      <w:numFmt w:val="lowerLetter"/>
+      <w:lvlText w:val="%8."/>
+      <w:lvlJc w:val="left"/>
+      <w:pPr>
+        <w:ind w:left="5760" w:hanging="360"/>
+      </w:pPr>
+    </w:lvl>
+    <w:lvl w:ilvl="8" w:tplc="0409001B" w:tentative="1">
+      <w:start w:val="1"/>
+      <w:numFmt w:val="lowerRoman"/>
+      <w:lvlText w:val="%9."/>
+      <w:lvlJc w:val="right"/>
+      <w:pPr>
+        <w:ind w:left="6480" w:hanging="180"/>
+      </w:pPr>
+    </w:lvl>
+  </w:abstractNum>
+  <w:abstractNum w:abstractNumId="4" w15:restartNumberingAfterBreak="0">
     <w:nsid w:val="3E5D26A3"/>
     <w:multiLevelType w:val="hybridMultilevel"/>
     <w:tmpl w:val="CF16FDC6"/>
@@ -831,7 +1259,7 @@
       </w:pPr>
     </w:lvl>
   </w:abstractNum>
-  <w:abstractNum w:abstractNumId="3" w15:restartNumberingAfterBreak="0">
+  <w:abstractNum w:abstractNumId="5" w15:restartNumberingAfterBreak="0">
     <w:nsid w:val="47EA2F57"/>
     <w:multiLevelType w:val="hybridMultilevel"/>
     <w:tmpl w:val="7ED880FA"/>
@@ -920,7 +1348,7 @@
       </w:pPr>
     </w:lvl>
   </w:abstractNum>
-  <w:abstractNum w:abstractNumId="4" w15:restartNumberingAfterBreak="0">
+  <w:abstractNum w:abstractNumId="6" w15:restartNumberingAfterBreak="0">
     <w:nsid w:val="55E569E0"/>
     <w:multiLevelType w:val="hybridMultilevel"/>
     <w:tmpl w:val="1F9AB8A8"/>
@@ -1009,7 +1437,7 @@
       </w:pPr>
     </w:lvl>
   </w:abstractNum>
-  <w:abstractNum w:abstractNumId="5" w15:restartNumberingAfterBreak="0">
+  <w:abstractNum w:abstractNumId="7" w15:restartNumberingAfterBreak="0">
     <w:nsid w:val="58D3650A"/>
     <w:multiLevelType w:val="hybridMultilevel"/>
     <w:tmpl w:val="EFD6AD44"/>
@@ -1099,22 +1527,28 @@
     </w:lvl>
   </w:abstractNum>
   <w:num w:numId="1">
+    <w:abstractNumId w:val="7"/>
+  </w:num>
+  <w:num w:numId="2">
+    <w:abstractNumId w:val="4"/>
+  </w:num>
+  <w:num w:numId="3">
     <w:abstractNumId w:val="5"/>
   </w:num>
-  <w:num w:numId="2">
-    <w:abstractNumId w:val="2"/>
-  </w:num>
-  <w:num w:numId="3">
-    <w:abstractNumId w:val="3"/>
-  </w:num>
   <w:num w:numId="4">
-    <w:abstractNumId w:val="4"/>
+    <w:abstractNumId w:val="6"/>
   </w:num>
   <w:num w:numId="5">
     <w:abstractNumId w:val="1"/>
   </w:num>
   <w:num w:numId="6">
     <w:abstractNumId w:val="0"/>
+  </w:num>
+  <w:num w:numId="7">
+    <w:abstractNumId w:val="2"/>
+  </w:num>
+  <w:num w:numId="8">
+    <w:abstractNumId w:val="3"/>
   </w:num>
 </w:numbering>
 </file>
@@ -1589,6 +2023,16 @@
       <w:szCs w:val="24"/>
     </w:rPr>
   </w:style>
+  <w:style w:type="character" w:styleId="PlaceholderText">
+    <w:name w:val="Placeholder Text"/>
+    <w:basedOn w:val="DefaultParagraphFont"/>
+    <w:uiPriority w:val="99"/>
+    <w:semiHidden/>
+    <w:rsid w:val="00662356"/>
+    <w:rPr>
+      <w:color w:val="808080"/>
+    </w:rPr>
+  </w:style>
 </w:styles>
 </file>
 

</xml_diff>